<commit_message>
Add initial scripts for book sorting and user borrowing queries
</commit_message>
<xml_diff>
--- a/TPFinal.docx
+++ b/TPFinal.docx
@@ -4,6 +4,9 @@
   <w:body>
     <w:p>
       <w:r>
+        <w:rPr>
+          <w:noProof/>
+        </w:rPr>
         <w:drawing>
           <wp:inline distT="0" distB="0" distL="0" distR="0" wp14:anchorId="14CB1E82" wp14:editId="149899B7">
             <wp:extent cx="5760720" cy="2991485"/>
@@ -49,6 +52,9 @@
     </w:p>
     <w:p>
       <w:r>
+        <w:rPr>
+          <w:noProof/>
+        </w:rPr>
         <w:drawing>
           <wp:inline distT="0" distB="0" distL="0" distR="0" wp14:anchorId="709AB532" wp14:editId="49C2BF16">
             <wp:extent cx="5760720" cy="3907155"/>
@@ -94,6 +100,9 @@
     </w:p>
     <w:p>
       <w:r>
+        <w:rPr>
+          <w:noProof/>
+        </w:rPr>
         <w:lastRenderedPageBreak/>
         <w:drawing>
           <wp:inline distT="0" distB="0" distL="0" distR="0" wp14:anchorId="080D48AA" wp14:editId="7D8AB503">
@@ -141,6 +150,9 @@
     </w:p>
     <w:p>
       <w:r>
+        <w:rPr>
+          <w:noProof/>
+        </w:rPr>
         <w:drawing>
           <wp:inline distT="0" distB="0" distL="0" distR="0" wp14:anchorId="3C7543D1" wp14:editId="75E806FB">
             <wp:extent cx="5760720" cy="2322195"/>
@@ -188,6 +200,9 @@
         <w:br/>
       </w:r>
       <w:r>
+        <w:rPr>
+          <w:noProof/>
+        </w:rPr>
         <w:lastRenderedPageBreak/>
         <w:drawing>
           <wp:inline distT="0" distB="0" distL="0" distR="0" wp14:anchorId="539CA4A5" wp14:editId="479B6A29">
@@ -235,6 +250,9 @@
     </w:p>
     <w:p>
       <w:r>
+        <w:rPr>
+          <w:noProof/>
+        </w:rPr>
         <w:lastRenderedPageBreak/>
         <w:drawing>
           <wp:inline distT="0" distB="0" distL="0" distR="0" wp14:anchorId="7969DBCD" wp14:editId="0FC94994">
@@ -283,6 +301,9 @@
         <w:br/>
       </w:r>
       <w:r>
+        <w:rPr>
+          <w:noProof/>
+        </w:rPr>
         <w:drawing>
           <wp:inline distT="0" distB="0" distL="0" distR="0" wp14:anchorId="750E8206" wp14:editId="043A2AFB">
             <wp:extent cx="5760720" cy="2795905"/>
@@ -333,6 +354,9 @@
         <w:br/>
       </w:r>
       <w:r>
+        <w:rPr>
+          <w:noProof/>
+        </w:rPr>
         <w:drawing>
           <wp:inline distT="0" distB="0" distL="0" distR="0" wp14:anchorId="5500019B" wp14:editId="75BD603B">
             <wp:extent cx="5760720" cy="5108575"/>
@@ -394,6 +418,9 @@
         </w:tabs>
       </w:pPr>
       <w:r>
+        <w:rPr>
+          <w:noProof/>
+        </w:rPr>
         <w:drawing>
           <wp:inline distT="0" distB="0" distL="0" distR="0" wp14:anchorId="41FBFEF1" wp14:editId="3F49CAFA">
             <wp:extent cx="5760720" cy="1555750"/>
@@ -446,6 +473,9 @@
         <w:br/>
       </w:r>
       <w:r>
+        <w:rPr>
+          <w:noProof/>
+        </w:rPr>
         <w:drawing>
           <wp:inline distT="0" distB="0" distL="0" distR="0" wp14:anchorId="62A3182E" wp14:editId="25D707E6">
             <wp:extent cx="4915326" cy="1729890"/>
@@ -492,6 +522,9 @@
         <w:br/>
       </w:r>
       <w:r>
+        <w:rPr>
+          <w:noProof/>
+        </w:rPr>
         <w:drawing>
           <wp:inline distT="0" distB="0" distL="0" distR="0" wp14:anchorId="0580E387" wp14:editId="3A6A7454">
             <wp:extent cx="5760720" cy="1508125"/>
@@ -542,6 +575,9 @@
         <w:br/>
       </w:r>
       <w:r>
+        <w:rPr>
+          <w:noProof/>
+        </w:rPr>
         <w:drawing>
           <wp:inline distT="0" distB="0" distL="0" distR="0" wp14:anchorId="744A23F9" wp14:editId="19F2C3B1">
             <wp:extent cx="5760720" cy="1431290"/>
@@ -581,14 +617,40 @@
     </w:p>
     <w:p/>
     <w:p>
-      <w:r>
+      <w:pPr>
+        <w:rPr>
+          <w:noProof/>
+        </w:rPr>
+      </w:pPr>
+      <w:r>
+        <w:t>5</w:t>
+      </w:r>
+      <w:r>
+        <w:br/>
+      </w:r>
+      <w:r>
+        <w:rPr>
+          <w:noProof/>
+        </w:rPr>
+        <w:br/>
+      </w:r>
+      <w:r>
+        <w:rPr>
+          <w:noProof/>
+        </w:rPr>
+        <w:br/>
+      </w:r>
+      <w:r>
+        <w:rPr>
+          <w:noProof/>
+        </w:rPr>
         <w:lastRenderedPageBreak/>
-        <w:t>5</w:t>
-      </w:r>
-      <w:r>
-        <w:br/>
-      </w:r>
-      <w:r>
+        <w:br/>
+      </w:r>
+      <w:r>
+        <w:rPr>
+          <w:noProof/>
+        </w:rPr>
         <w:drawing>
           <wp:inline distT="0" distB="0" distL="0" distR="0" wp14:anchorId="61063BEE" wp14:editId="0113457A">
             <wp:extent cx="3977985" cy="2423370"/>
@@ -614,6 +676,222 @@
                     <a:xfrm>
                       <a:off x="0" y="0"/>
                       <a:ext cx="3977985" cy="2423370"/>
+                    </a:xfrm>
+                    <a:prstGeom prst="rect">
+                      <a:avLst/>
+                    </a:prstGeom>
+                  </pic:spPr>
+                </pic:pic>
+              </a:graphicData>
+            </a:graphic>
+          </wp:inline>
+        </w:drawing>
+      </w:r>
+    </w:p>
+    <w:p>
+      <w:pPr>
+        <w:rPr>
+          <w:noProof/>
+        </w:rPr>
+      </w:pPr>
+    </w:p>
+    <w:p>
+      <w:pPr>
+        <w:tabs>
+          <w:tab w:val="left" w:pos="1365"/>
+        </w:tabs>
+      </w:pPr>
+      <w:r>
+        <w:t xml:space="preserve">AVANCER </w:t>
+      </w:r>
+    </w:p>
+    <w:p>
+      <w:pPr>
+        <w:tabs>
+          <w:tab w:val="left" w:pos="1365"/>
+        </w:tabs>
+      </w:pPr>
+      <w:r>
+        <w:t>1</w:t>
+      </w:r>
+    </w:p>
+    <w:p>
+      <w:pPr>
+        <w:tabs>
+          <w:tab w:val="left" w:pos="1365"/>
+        </w:tabs>
+      </w:pPr>
+      <w:r>
+        <w:drawing>
+          <wp:inline distT="0" distB="0" distL="0" distR="0" wp14:anchorId="6EB63E68" wp14:editId="6639D087">
+            <wp:extent cx="3749365" cy="2552921"/>
+            <wp:effectExtent l="0" t="0" r="3810" b="0"/>
+            <wp:docPr id="2140508535" name="Image 1" descr="Une image contenant texte, capture d’écran, Police&#10;&#10;Le contenu généré par l’IA peut être incorrect."/>
+            <wp:cNvGraphicFramePr>
+              <a:graphicFrameLocks xmlns:a="http://schemas.openxmlformats.org/drawingml/2006/main" noChangeAspect="1"/>
+            </wp:cNvGraphicFramePr>
+            <a:graphic xmlns:a="http://schemas.openxmlformats.org/drawingml/2006/main">
+              <a:graphicData uri="http://schemas.openxmlformats.org/drawingml/2006/picture">
+                <pic:pic xmlns:pic="http://schemas.openxmlformats.org/drawingml/2006/picture">
+                  <pic:nvPicPr>
+                    <pic:cNvPr id="2140508535" name="Image 1" descr="Une image contenant texte, capture d’écran, Police&#10;&#10;Le contenu généré par l’IA peut être incorrect."/>
+                    <pic:cNvPicPr/>
+                  </pic:nvPicPr>
+                  <pic:blipFill>
+                    <a:blip r:embed="rId17"/>
+                    <a:stretch>
+                      <a:fillRect/>
+                    </a:stretch>
+                  </pic:blipFill>
+                  <pic:spPr>
+                    <a:xfrm>
+                      <a:off x="0" y="0"/>
+                      <a:ext cx="3749365" cy="2552921"/>
+                    </a:xfrm>
+                    <a:prstGeom prst="rect">
+                      <a:avLst/>
+                    </a:prstGeom>
+                  </pic:spPr>
+                </pic:pic>
+              </a:graphicData>
+            </a:graphic>
+          </wp:inline>
+        </w:drawing>
+      </w:r>
+      <w:r>
+        <w:br/>
+      </w:r>
+      <w:r>
+        <w:br/>
+        <w:t>2</w:t>
+      </w:r>
+      <w:r>
+        <w:br/>
+      </w:r>
+      <w:r>
+        <w:lastRenderedPageBreak/>
+        <w:drawing>
+          <wp:inline distT="0" distB="0" distL="0" distR="0" wp14:anchorId="039110DD" wp14:editId="65F6B452">
+            <wp:extent cx="5760720" cy="3747135"/>
+            <wp:effectExtent l="0" t="0" r="0" b="5715"/>
+            <wp:docPr id="433578387" name="Image 1" descr="Une image contenant texte, capture d’écran, Police&#10;&#10;Le contenu généré par l’IA peut être incorrect."/>
+            <wp:cNvGraphicFramePr>
+              <a:graphicFrameLocks xmlns:a="http://schemas.openxmlformats.org/drawingml/2006/main" noChangeAspect="1"/>
+            </wp:cNvGraphicFramePr>
+            <a:graphic xmlns:a="http://schemas.openxmlformats.org/drawingml/2006/main">
+              <a:graphicData uri="http://schemas.openxmlformats.org/drawingml/2006/picture">
+                <pic:pic xmlns:pic="http://schemas.openxmlformats.org/drawingml/2006/picture">
+                  <pic:nvPicPr>
+                    <pic:cNvPr id="433578387" name="Image 1" descr="Une image contenant texte, capture d’écran, Police&#10;&#10;Le contenu généré par l’IA peut être incorrect."/>
+                    <pic:cNvPicPr/>
+                  </pic:nvPicPr>
+                  <pic:blipFill>
+                    <a:blip r:embed="rId18"/>
+                    <a:stretch>
+                      <a:fillRect/>
+                    </a:stretch>
+                  </pic:blipFill>
+                  <pic:spPr>
+                    <a:xfrm>
+                      <a:off x="0" y="0"/>
+                      <a:ext cx="5760720" cy="3747135"/>
+                    </a:xfrm>
+                    <a:prstGeom prst="rect">
+                      <a:avLst/>
+                    </a:prstGeom>
+                  </pic:spPr>
+                </pic:pic>
+              </a:graphicData>
+            </a:graphic>
+          </wp:inline>
+        </w:drawing>
+      </w:r>
+      <w:r>
+        <w:br/>
+      </w:r>
+      <w:r>
+        <w:br/>
+        <w:t>3</w:t>
+      </w:r>
+      <w:r>
+        <w:br/>
+      </w:r>
+      <w:r>
+        <w:drawing>
+          <wp:inline distT="0" distB="0" distL="0" distR="0" wp14:anchorId="55052C45" wp14:editId="262FE821">
+            <wp:extent cx="5760720" cy="2099310"/>
+            <wp:effectExtent l="0" t="0" r="0" b="0"/>
+            <wp:docPr id="370099068" name="Image 1" descr="Une image contenant texte, capture d’écran, Police&#10;&#10;Le contenu généré par l’IA peut être incorrect."/>
+            <wp:cNvGraphicFramePr>
+              <a:graphicFrameLocks xmlns:a="http://schemas.openxmlformats.org/drawingml/2006/main" noChangeAspect="1"/>
+            </wp:cNvGraphicFramePr>
+            <a:graphic xmlns:a="http://schemas.openxmlformats.org/drawingml/2006/main">
+              <a:graphicData uri="http://schemas.openxmlformats.org/drawingml/2006/picture">
+                <pic:pic xmlns:pic="http://schemas.openxmlformats.org/drawingml/2006/picture">
+                  <pic:nvPicPr>
+                    <pic:cNvPr id="370099068" name="Image 1" descr="Une image contenant texte, capture d’écran, Police&#10;&#10;Le contenu généré par l’IA peut être incorrect."/>
+                    <pic:cNvPicPr/>
+                  </pic:nvPicPr>
+                  <pic:blipFill>
+                    <a:blip r:embed="rId19"/>
+                    <a:stretch>
+                      <a:fillRect/>
+                    </a:stretch>
+                  </pic:blipFill>
+                  <pic:spPr>
+                    <a:xfrm>
+                      <a:off x="0" y="0"/>
+                      <a:ext cx="5760720" cy="2099310"/>
+                    </a:xfrm>
+                    <a:prstGeom prst="rect">
+                      <a:avLst/>
+                    </a:prstGeom>
+                  </pic:spPr>
+                </pic:pic>
+              </a:graphicData>
+            </a:graphic>
+          </wp:inline>
+        </w:drawing>
+      </w:r>
+      <w:r>
+        <w:br/>
+      </w:r>
+      <w:r>
+        <w:br/>
+      </w:r>
+      <w:r>
+        <w:lastRenderedPageBreak/>
+        <w:t>4</w:t>
+      </w:r>
+      <w:r>
+        <w:br/>
+      </w:r>
+      <w:r>
+        <w:drawing>
+          <wp:inline distT="0" distB="0" distL="0" distR="0" wp14:anchorId="0F6751E0" wp14:editId="47C14ABA">
+            <wp:extent cx="5760720" cy="4094480"/>
+            <wp:effectExtent l="0" t="0" r="0" b="1270"/>
+            <wp:docPr id="1377938472" name="Image 1" descr="Une image contenant texte, capture d’écran&#10;&#10;Le contenu généré par l’IA peut être incorrect."/>
+            <wp:cNvGraphicFramePr>
+              <a:graphicFrameLocks xmlns:a="http://schemas.openxmlformats.org/drawingml/2006/main" noChangeAspect="1"/>
+            </wp:cNvGraphicFramePr>
+            <a:graphic xmlns:a="http://schemas.openxmlformats.org/drawingml/2006/main">
+              <a:graphicData uri="http://schemas.openxmlformats.org/drawingml/2006/picture">
+                <pic:pic xmlns:pic="http://schemas.openxmlformats.org/drawingml/2006/picture">
+                  <pic:nvPicPr>
+                    <pic:cNvPr id="1377938472" name="Image 1" descr="Une image contenant texte, capture d’écran&#10;&#10;Le contenu généré par l’IA peut être incorrect."/>
+                    <pic:cNvPicPr/>
+                  </pic:nvPicPr>
+                  <pic:blipFill>
+                    <a:blip r:embed="rId20"/>
+                    <a:stretch>
+                      <a:fillRect/>
+                    </a:stretch>
+                  </pic:blipFill>
+                  <pic:spPr>
+                    <a:xfrm>
+                      <a:off x="0" y="0"/>
+                      <a:ext cx="5760720" cy="4094480"/>
                     </a:xfrm>
                     <a:prstGeom prst="rect">
                       <a:avLst/>

</xml_diff>